<commit_message>
Change final section to Challenges.
</commit_message>
<xml_diff>
--- a/PsoC_Pong_Info.docx
+++ b/PsoC_Pong_Info.docx
@@ -50,23 +50,7 @@
           <w:sz w:val="20"/>
           <w:szCs w:val="20"/>
         </w:rPr>
-        <w:t xml:space="preserve"> the ball reaches the edge of the screen opposite the paddle, </w:t>
-      </w:r>
-      <w:proofErr w:type="gramStart"/>
-      <w:r>
-        <w:rPr>
-          <w:sz w:val="20"/>
-          <w:szCs w:val="20"/>
-        </w:rPr>
-        <w:t>it</w:t>
-      </w:r>
-      <w:proofErr w:type="gramEnd"/>
-      <w:r>
-        <w:rPr>
-          <w:sz w:val="20"/>
-          <w:szCs w:val="20"/>
-        </w:rPr>
-        <w:t xml:space="preserve"> “jumps” to the other kit’s screen while maintaining the same direction and speed. The jumping feature is implemented by sending Bluetooth® messages between the kits.</w:t>
+        <w:t xml:space="preserve"> the ball reaches the edge of the screen opposite the paddle, it “jumps” to the other kit’s screen while maintaining the same direction and speed. The jumping feature is implemented by sending Bluetooth® messages between the kits.</w:t>
       </w:r>
     </w:p>
     <w:p>
@@ -188,7 +172,6 @@
           <w:szCs w:val="20"/>
         </w:rPr>
       </w:pPr>
-      <w:proofErr w:type="spellStart"/>
       <w:r>
         <w:rPr>
           <w:sz w:val="20"/>
@@ -201,15 +184,7 @@
           <w:sz w:val="20"/>
           <w:szCs w:val="20"/>
         </w:rPr>
-        <w:t>ain.c</w:t>
-      </w:r>
-      <w:proofErr w:type="spellEnd"/>
-      <w:r>
-        <w:rPr>
-          <w:sz w:val="20"/>
-          <w:szCs w:val="20"/>
-        </w:rPr>
-        <w:t>:</w:t>
+        <w:t>ain.c:</w:t>
       </w:r>
       <w:r>
         <w:rPr>
@@ -249,7 +224,6 @@
           <w:szCs w:val="20"/>
         </w:rPr>
       </w:pPr>
-      <w:proofErr w:type="spellStart"/>
       <w:r>
         <w:rPr>
           <w:sz w:val="20"/>
@@ -257,7 +231,6 @@
         </w:rPr>
         <w:t>capsenseTask.c</w:t>
       </w:r>
-      <w:proofErr w:type="spellEnd"/>
       <w:r>
         <w:rPr>
           <w:sz w:val="20"/>
@@ -290,7 +263,6 @@
           <w:szCs w:val="20"/>
         </w:rPr>
       </w:pPr>
-      <w:proofErr w:type="spellStart"/>
       <w:r>
         <w:rPr>
           <w:sz w:val="20"/>
@@ -298,7 +270,6 @@
         </w:rPr>
         <w:t>displayTask.c</w:t>
       </w:r>
-      <w:proofErr w:type="spellEnd"/>
       <w:r>
         <w:rPr>
           <w:sz w:val="20"/>
@@ -329,7 +300,6 @@
           <w:szCs w:val="20"/>
         </w:rPr>
       </w:pPr>
-      <w:proofErr w:type="spellStart"/>
       <w:r>
         <w:rPr>
           <w:sz w:val="20"/>
@@ -337,7 +307,6 @@
         </w:rPr>
         <w:t>pong.h</w:t>
       </w:r>
-      <w:proofErr w:type="spellEnd"/>
       <w:r>
         <w:rPr>
           <w:sz w:val="20"/>
@@ -419,23 +388,7 @@
           <w:sz w:val="20"/>
           <w:szCs w:val="20"/>
         </w:rPr>
-        <w:t xml:space="preserve"> “</w:t>
-      </w:r>
-      <w:proofErr w:type="spellStart"/>
-      <w:r>
-        <w:rPr>
-          <w:sz w:val="20"/>
-          <w:szCs w:val="20"/>
-        </w:rPr>
-        <w:t>pong_peripheral</w:t>
-      </w:r>
-      <w:proofErr w:type="spellEnd"/>
-      <w:r>
-        <w:rPr>
-          <w:sz w:val="20"/>
-          <w:szCs w:val="20"/>
-        </w:rPr>
-        <w:t>”</w:t>
+        <w:t xml:space="preserve"> “pong_peripheral”</w:t>
       </w:r>
       <w:r>
         <w:rPr>
@@ -810,7 +763,6 @@
           <w:szCs w:val="20"/>
         </w:rPr>
       </w:pPr>
-      <w:proofErr w:type="spellStart"/>
       <w:r>
         <w:rPr>
           <w:sz w:val="20"/>
@@ -818,7 +770,6 @@
         </w:rPr>
         <w:t>posX</w:t>
       </w:r>
-      <w:proofErr w:type="spellEnd"/>
       <w:r>
         <w:rPr>
           <w:sz w:val="20"/>
@@ -851,7 +802,6 @@
           <w:szCs w:val="20"/>
         </w:rPr>
       </w:pPr>
-      <w:proofErr w:type="spellStart"/>
       <w:r>
         <w:rPr>
           <w:sz w:val="20"/>
@@ -859,7 +809,6 @@
         </w:rPr>
         <w:t>posY</w:t>
       </w:r>
-      <w:proofErr w:type="spellEnd"/>
       <w:r>
         <w:rPr>
           <w:sz w:val="20"/>
@@ -898,7 +847,6 @@
           <w:szCs w:val="20"/>
         </w:rPr>
       </w:pPr>
-      <w:proofErr w:type="spellStart"/>
       <w:r>
         <w:rPr>
           <w:sz w:val="20"/>
@@ -906,7 +854,6 @@
         </w:rPr>
         <w:t>speedX</w:t>
       </w:r>
-      <w:proofErr w:type="spellEnd"/>
       <w:r>
         <w:rPr>
           <w:sz w:val="20"/>
@@ -938,7 +885,6 @@
           <w:szCs w:val="20"/>
         </w:rPr>
       </w:pPr>
-      <w:proofErr w:type="spellStart"/>
       <w:r>
         <w:rPr>
           <w:sz w:val="20"/>
@@ -946,7 +892,6 @@
         </w:rPr>
         <w:t>speedY</w:t>
       </w:r>
-      <w:proofErr w:type="spellEnd"/>
       <w:r>
         <w:rPr>
           <w:sz w:val="20"/>
@@ -984,7 +929,6 @@
           <w:szCs w:val="20"/>
         </w:rPr>
       </w:pPr>
-      <w:proofErr w:type="spellStart"/>
       <w:r>
         <w:rPr>
           <w:sz w:val="20"/>
@@ -992,7 +936,6 @@
         </w:rPr>
         <w:t>numBounces</w:t>
       </w:r>
-      <w:proofErr w:type="spellEnd"/>
       <w:r>
         <w:rPr>
           <w:sz w:val="20"/>
@@ -1019,17 +962,8 @@
           <w:sz w:val="20"/>
           <w:szCs w:val="20"/>
         </w:rPr>
-        <w:t xml:space="preserve">times the ball has bounced off a </w:t>
-      </w:r>
-      <w:proofErr w:type="gramStart"/>
-      <w:r>
-        <w:rPr>
-          <w:sz w:val="20"/>
-          <w:szCs w:val="20"/>
-        </w:rPr>
-        <w:t>paddle</w:t>
-      </w:r>
-      <w:proofErr w:type="gramEnd"/>
+        <w:t>times the ball has bounced off a paddle</w:t>
+      </w:r>
     </w:p>
     <w:p>
       <w:pPr>
@@ -1145,23 +1079,7 @@
           <w:sz w:val="20"/>
           <w:szCs w:val="20"/>
         </w:rPr>
-        <w:t xml:space="preserve">The Central </w:t>
-      </w:r>
-      <w:proofErr w:type="spellStart"/>
-      <w:r>
-        <w:rPr>
-          <w:sz w:val="20"/>
-          <w:szCs w:val="20"/>
-        </w:rPr>
-        <w:t>capsensTask.c</w:t>
-      </w:r>
-      <w:proofErr w:type="spellEnd"/>
-      <w:r>
-        <w:rPr>
-          <w:sz w:val="20"/>
-          <w:szCs w:val="20"/>
-        </w:rPr>
-        <w:t>/.h</w:t>
+        <w:t>The Central capsensTask.c/.h</w:t>
       </w:r>
       <w:r>
         <w:rPr>
@@ -1192,7 +1110,6 @@
         </w:rPr>
         <w:t xml:space="preserve">Central </w:t>
       </w:r>
-      <w:proofErr w:type="spellStart"/>
       <w:r>
         <w:rPr>
           <w:sz w:val="20"/>
@@ -1205,15 +1122,7 @@
           <w:sz w:val="20"/>
           <w:szCs w:val="20"/>
         </w:rPr>
-        <w:t>.c</w:t>
-      </w:r>
-      <w:proofErr w:type="spellEnd"/>
-      <w:r>
-        <w:rPr>
-          <w:sz w:val="20"/>
-          <w:szCs w:val="20"/>
-        </w:rPr>
-        <w:t>/.h</w:t>
+        <w:t>.c/.h</w:t>
       </w:r>
       <w:r>
         <w:rPr>
@@ -1317,23 +1226,7 @@
           <w:sz w:val="20"/>
           <w:szCs w:val="20"/>
         </w:rPr>
-        <w:t xml:space="preserve">The Central </w:t>
-      </w:r>
-      <w:proofErr w:type="spellStart"/>
-      <w:r>
-        <w:rPr>
-          <w:sz w:val="20"/>
-          <w:szCs w:val="20"/>
-        </w:rPr>
-        <w:t>main.c</w:t>
-      </w:r>
-      <w:proofErr w:type="spellEnd"/>
-      <w:r>
-        <w:rPr>
-          <w:sz w:val="20"/>
-          <w:szCs w:val="20"/>
-        </w:rPr>
-        <w:t xml:space="preserve"> will require significant changes since it handles most of the Bluetooth® functionality.</w:t>
+        <w:t>The Central main.c will require significant changes since it handles most of the Bluetooth® functionality.</w:t>
       </w:r>
       <w:r>
         <w:rPr>
@@ -1362,25 +1255,8 @@
         <w:pStyle w:val="Heading1"/>
       </w:pPr>
       <w:r>
-        <w:t>A</w:t>
-      </w:r>
-      <w:r>
-        <w:t>dd</w:t>
-      </w:r>
-      <w:r>
-        <w:t xml:space="preserve"> </w:t>
-      </w:r>
-      <w:r>
-        <w:t xml:space="preserve">on </w:t>
-      </w:r>
-      <w:proofErr w:type="gramStart"/>
-      <w:r>
-        <w:t>i</w:t>
-      </w:r>
-      <w:r>
-        <w:t>deas</w:t>
-      </w:r>
-      <w:proofErr w:type="gramEnd"/>
+        <w:t>Challenges</w:t>
+      </w:r>
     </w:p>
     <w:p>
       <w:pPr>

</xml_diff>